<commit_message>
correciones del documetos del auditor
</commit_message>
<xml_diff>
--- a/public/programaTemplate.docx
+++ b/public/programaTemplate.docx
@@ -1749,7 +1749,7 @@
           <w:szCs w:val="22"/>
           <w:lang w:eastAsia="hi-IN" w:bidi="hi-IN"/>
         </w:rPr>
-        <w:t>ala fecha de corte.</w:t>
+        <w:t>a la fecha de corte.</w:t>
       </w:r>
     </w:p>
     <w:p>
@@ -2236,7 +2236,7 @@
           <w:sz w:val="22"/>
           <w:szCs w:val="22"/>
         </w:rPr>
-        <w:t>Examinar la materialización, suscripción y contenido del Acta de Entrega de la ${unidad_entrega}(Artículos 4, 8, 9, 10 y 21NREOEAPROD).</w:t>
+        <w:t>Examinar la materialización, suscripción y contenido del Acta de Entrega de la ${unidad_entrega} (Artículos 4, 8, 9, 10 y 21NREOEAPROD).</w:t>
       </w:r>
     </w:p>
     <w:p>
@@ -10410,8 +10410,8 @@
       <w:tblGrid>
         <w:gridCol w:w="1286"/>
         <w:gridCol w:w="388"/>
-        <w:gridCol w:w="743"/>
-        <w:gridCol w:w="1420"/>
+        <w:gridCol w:w="742"/>
+        <w:gridCol w:w="1421"/>
         <w:gridCol w:w="1014"/>
         <w:gridCol w:w="120"/>
         <w:gridCol w:w="284"/>
@@ -15709,7 +15709,7 @@
         </w:tc>
         <w:tc>
           <w:tcPr>
-            <w:tcW w:w="1131" w:type="dxa"/>
+            <w:tcW w:w="1130" w:type="dxa"/>
             <w:gridSpan w:val="2"/>
             <w:tcBorders>
               <w:bottom w:val="single" w:sz="8" w:space="0" w:color="000000"/>
@@ -15738,7 +15738,7 @@
         </w:tc>
         <w:tc>
           <w:tcPr>
-            <w:tcW w:w="1420" w:type="dxa"/>
+            <w:tcW w:w="1421" w:type="dxa"/>
             <w:tcBorders>
               <w:bottom w:val="single" w:sz="8" w:space="0" w:color="000000"/>
               <w:end w:val="single" w:sz="4" w:space="0" w:color="000000"/>
@@ -23177,7 +23177,7 @@
     </w:p>
     <w:tbl>
       <w:tblPr>
-        <w:tblW w:w="10740" w:type="dxa"/>
+        <w:tblW w:w="11700" w:type="dxa"/>
         <w:jc w:val="center"/>
         <w:tblInd w:w="0" w:type="dxa"/>
         <w:tblLayout w:type="fixed"/>
@@ -23190,16 +23190,16 @@
         <w:tblLook w:val="04a0"/>
       </w:tblPr>
       <w:tblGrid>
-        <w:gridCol w:w="1000"/>
-        <w:gridCol w:w="1274"/>
-        <w:gridCol w:w="856"/>
-        <w:gridCol w:w="1245"/>
-        <w:gridCol w:w="1037"/>
-        <w:gridCol w:w="1288"/>
-        <w:gridCol w:w="917"/>
-        <w:gridCol w:w="898"/>
-        <w:gridCol w:w="1026"/>
-        <w:gridCol w:w="1198"/>
+        <w:gridCol w:w="1379"/>
+        <w:gridCol w:w="1080"/>
+        <w:gridCol w:w="1125"/>
+        <w:gridCol w:w="1141"/>
+        <w:gridCol w:w="1080"/>
+        <w:gridCol w:w="1094"/>
+        <w:gridCol w:w="1051"/>
+        <w:gridCol w:w="1109"/>
+        <w:gridCol w:w="1216"/>
+        <w:gridCol w:w="1425"/>
       </w:tblGrid>
       <w:tr>
         <w:trPr>
@@ -23207,7 +23207,7 @@
         </w:trPr>
         <w:tc>
           <w:tcPr>
-            <w:tcW w:w="2274" w:type="dxa"/>
+            <w:tcW w:w="2459" w:type="dxa"/>
             <w:gridSpan w:val="2"/>
             <w:vMerge w:val="restart"/>
             <w:tcBorders>
@@ -23247,7 +23247,7 @@
         </w:tc>
         <w:tc>
           <w:tcPr>
-            <w:tcW w:w="2101" w:type="dxa"/>
+            <w:tcW w:w="2266" w:type="dxa"/>
             <w:gridSpan w:val="2"/>
             <w:vMerge w:val="restart"/>
             <w:tcBorders>
@@ -23287,7 +23287,7 @@
         </w:tc>
         <w:tc>
           <w:tcPr>
-            <w:tcW w:w="6364" w:type="dxa"/>
+            <w:tcW w:w="6975" w:type="dxa"/>
             <w:gridSpan w:val="6"/>
             <w:tcBorders>
               <w:top w:val="single" w:sz="4" w:space="0" w:color="000000"/>
@@ -23330,7 +23330,7 @@
         </w:trPr>
         <w:tc>
           <w:tcPr>
-            <w:tcW w:w="2274" w:type="dxa"/>
+            <w:tcW w:w="2459" w:type="dxa"/>
             <w:gridSpan w:val="2"/>
             <w:vMerge w:val="continue"/>
             <w:tcBorders>
@@ -23367,7 +23367,7 @@
         </w:tc>
         <w:tc>
           <w:tcPr>
-            <w:tcW w:w="2101" w:type="dxa"/>
+            <w:tcW w:w="2266" w:type="dxa"/>
             <w:gridSpan w:val="2"/>
             <w:vMerge w:val="continue"/>
             <w:tcBorders>
@@ -23404,7 +23404,7 @@
         </w:tc>
         <w:tc>
           <w:tcPr>
-            <w:tcW w:w="2325" w:type="dxa"/>
+            <w:tcW w:w="2174" w:type="dxa"/>
             <w:gridSpan w:val="2"/>
             <w:tcBorders>
               <w:top w:val="single" w:sz="4" w:space="0" w:color="000000"/>
@@ -23442,7 +23442,7 @@
         </w:tc>
         <w:tc>
           <w:tcPr>
-            <w:tcW w:w="1815" w:type="dxa"/>
+            <w:tcW w:w="2160" w:type="dxa"/>
             <w:gridSpan w:val="2"/>
             <w:tcBorders>
               <w:top w:val="single" w:sz="4" w:space="0" w:color="000000"/>
@@ -23480,7 +23480,7 @@
         </w:tc>
         <w:tc>
           <w:tcPr>
-            <w:tcW w:w="2224" w:type="dxa"/>
+            <w:tcW w:w="2641" w:type="dxa"/>
             <w:gridSpan w:val="2"/>
             <w:tcBorders>
               <w:top w:val="single" w:sz="4" w:space="0" w:color="000000"/>
@@ -23523,7 +23523,7 @@
         </w:trPr>
         <w:tc>
           <w:tcPr>
-            <w:tcW w:w="1000" w:type="dxa"/>
+            <w:tcW w:w="1379" w:type="dxa"/>
             <w:tcBorders>
               <w:start w:val="single" w:sz="4" w:space="0" w:color="000000"/>
               <w:bottom w:val="single" w:sz="4" w:space="0" w:color="000000"/>
@@ -23556,7 +23556,7 @@
         </w:tc>
         <w:tc>
           <w:tcPr>
-            <w:tcW w:w="1274" w:type="dxa"/>
+            <w:tcW w:w="1080" w:type="dxa"/>
             <w:tcBorders>
               <w:bottom w:val="single" w:sz="4" w:space="0" w:color="000000"/>
               <w:end w:val="single" w:sz="4" w:space="0" w:color="000000"/>
@@ -23588,7 +23588,7 @@
         </w:tc>
         <w:tc>
           <w:tcPr>
-            <w:tcW w:w="856" w:type="dxa"/>
+            <w:tcW w:w="1125" w:type="dxa"/>
             <w:tcBorders>
               <w:bottom w:val="single" w:sz="4" w:space="0" w:color="000000"/>
               <w:end w:val="single" w:sz="4" w:space="0" w:color="000000"/>
@@ -23620,7 +23620,7 @@
         </w:tc>
         <w:tc>
           <w:tcPr>
-            <w:tcW w:w="1245" w:type="dxa"/>
+            <w:tcW w:w="1141" w:type="dxa"/>
             <w:tcBorders>
               <w:bottom w:val="single" w:sz="4" w:space="0" w:color="000000"/>
               <w:end w:val="single" w:sz="4" w:space="0" w:color="000000"/>
@@ -23652,7 +23652,7 @@
         </w:tc>
         <w:tc>
           <w:tcPr>
-            <w:tcW w:w="1037" w:type="dxa"/>
+            <w:tcW w:w="1080" w:type="dxa"/>
             <w:tcBorders>
               <w:bottom w:val="single" w:sz="4" w:space="0" w:color="000000"/>
               <w:end w:val="single" w:sz="4" w:space="0" w:color="000000"/>
@@ -23684,7 +23684,7 @@
         </w:tc>
         <w:tc>
           <w:tcPr>
-            <w:tcW w:w="1288" w:type="dxa"/>
+            <w:tcW w:w="1094" w:type="dxa"/>
             <w:tcBorders>
               <w:bottom w:val="single" w:sz="4" w:space="0" w:color="000000"/>
               <w:end w:val="single" w:sz="4" w:space="0" w:color="000000"/>
@@ -23716,7 +23716,7 @@
         </w:tc>
         <w:tc>
           <w:tcPr>
-            <w:tcW w:w="917" w:type="dxa"/>
+            <w:tcW w:w="1051" w:type="dxa"/>
             <w:tcBorders>
               <w:bottom w:val="single" w:sz="4" w:space="0" w:color="000000"/>
               <w:end w:val="single" w:sz="4" w:space="0" w:color="000000"/>
@@ -23748,7 +23748,7 @@
         </w:tc>
         <w:tc>
           <w:tcPr>
-            <w:tcW w:w="898" w:type="dxa"/>
+            <w:tcW w:w="1109" w:type="dxa"/>
             <w:tcBorders>
               <w:bottom w:val="single" w:sz="4" w:space="0" w:color="000000"/>
               <w:end w:val="single" w:sz="4" w:space="0" w:color="000000"/>
@@ -23780,7 +23780,7 @@
         </w:tc>
         <w:tc>
           <w:tcPr>
-            <w:tcW w:w="1026" w:type="dxa"/>
+            <w:tcW w:w="1216" w:type="dxa"/>
             <w:tcBorders>
               <w:bottom w:val="single" w:sz="4" w:space="0" w:color="000000"/>
               <w:end w:val="single" w:sz="4" w:space="0" w:color="000000"/>
@@ -23812,7 +23812,7 @@
         </w:tc>
         <w:tc>
           <w:tcPr>
-            <w:tcW w:w="1198" w:type="dxa"/>
+            <w:tcW w:w="1425" w:type="dxa"/>
             <w:tcBorders>
               <w:bottom w:val="single" w:sz="4" w:space="0" w:color="000000"/>
               <w:end w:val="single" w:sz="4" w:space="0" w:color="000000"/>
@@ -23844,7 +23844,7 @@
         </w:trPr>
         <w:tc>
           <w:tcPr>
-            <w:tcW w:w="1000" w:type="dxa"/>
+            <w:tcW w:w="1379" w:type="dxa"/>
             <w:tcBorders>
               <w:start w:val="single" w:sz="4" w:space="0" w:color="000000"/>
               <w:bottom w:val="single" w:sz="4" w:space="0" w:color="000000"/>
@@ -23873,13 +23873,34 @@
                 <w:sz w:val="22"/>
                 <w:szCs w:val="22"/>
               </w:rPr>
-              <w:t>${desde_ plan}</w:t>
-            </w:r>
-          </w:p>
-        </w:tc>
-        <w:tc>
-          <w:tcPr>
-            <w:tcW w:w="1274" w:type="dxa"/>
+              <w:t>${</w:t>
+            </w:r>
+            <w:r>
+              <w:rPr>
+                <w:rFonts w:cs="Arial" w:ascii="Arial Narrow" w:hAnsi="Arial Narrow"/>
+                <w:bCs/>
+                <w:color w:val="000000"/>
+                <w:sz w:val="22"/>
+                <w:szCs w:val="22"/>
+                <w:u w:val="none"/>
+              </w:rPr>
+              <w:t>desde_plan</w:t>
+            </w:r>
+            <w:r>
+              <w:rPr>
+                <w:rFonts w:cs="Arial" w:ascii="Arial Narrow" w:hAnsi="Arial Narrow"/>
+                <w:bCs/>
+                <w:color w:val="000000"/>
+                <w:sz w:val="22"/>
+                <w:szCs w:val="22"/>
+              </w:rPr>
+              <w:t>}</w:t>
+            </w:r>
+          </w:p>
+        </w:tc>
+        <w:tc>
+          <w:tcPr>
+            <w:tcW w:w="1080" w:type="dxa"/>
             <w:tcBorders>
               <w:bottom w:val="single" w:sz="4" w:space="0" w:color="000000"/>
               <w:end w:val="single" w:sz="4" w:space="0" w:color="000000"/>
@@ -23913,7 +23934,7 @@
         </w:tc>
         <w:tc>
           <w:tcPr>
-            <w:tcW w:w="856" w:type="dxa"/>
+            <w:tcW w:w="1125" w:type="dxa"/>
             <w:tcBorders>
               <w:bottom w:val="single" w:sz="4" w:space="0" w:color="000000"/>
               <w:end w:val="single" w:sz="4" w:space="0" w:color="000000"/>
@@ -23979,7 +24000,7 @@
         </w:tc>
         <w:tc>
           <w:tcPr>
-            <w:tcW w:w="1245" w:type="dxa"/>
+            <w:tcW w:w="1141" w:type="dxa"/>
             <w:tcBorders>
               <w:bottom w:val="single" w:sz="4" w:space="0" w:color="000000"/>
               <w:end w:val="single" w:sz="4" w:space="0" w:color="000000"/>
@@ -24044,7 +24065,7 @@
         </w:tc>
         <w:tc>
           <w:tcPr>
-            <w:tcW w:w="1037" w:type="dxa"/>
+            <w:tcW w:w="1080" w:type="dxa"/>
             <w:tcBorders>
               <w:bottom w:val="single" w:sz="4" w:space="0" w:color="000000"/>
               <w:end w:val="single" w:sz="4" w:space="0" w:color="000000"/>
@@ -24076,7 +24097,7 @@
         </w:tc>
         <w:tc>
           <w:tcPr>
-            <w:tcW w:w="1288" w:type="dxa"/>
+            <w:tcW w:w="1094" w:type="dxa"/>
             <w:tcBorders>
               <w:bottom w:val="single" w:sz="4" w:space="0" w:color="000000"/>
               <w:end w:val="single" w:sz="4" w:space="0" w:color="000000"/>
@@ -24108,7 +24129,7 @@
         </w:tc>
         <w:tc>
           <w:tcPr>
-            <w:tcW w:w="917" w:type="dxa"/>
+            <w:tcW w:w="1051" w:type="dxa"/>
             <w:tcBorders>
               <w:bottom w:val="single" w:sz="4" w:space="0" w:color="000000"/>
               <w:end w:val="single" w:sz="4" w:space="0" w:color="000000"/>
@@ -24140,7 +24161,7 @@
         </w:tc>
         <w:tc>
           <w:tcPr>
-            <w:tcW w:w="898" w:type="dxa"/>
+            <w:tcW w:w="1109" w:type="dxa"/>
             <w:tcBorders>
               <w:bottom w:val="single" w:sz="4" w:space="0" w:color="000000"/>
               <w:end w:val="single" w:sz="4" w:space="0" w:color="000000"/>
@@ -24172,7 +24193,7 @@
         </w:tc>
         <w:tc>
           <w:tcPr>
-            <w:tcW w:w="1026" w:type="dxa"/>
+            <w:tcW w:w="1216" w:type="dxa"/>
             <w:tcBorders>
               <w:bottom w:val="single" w:sz="4" w:space="0" w:color="000000"/>
               <w:end w:val="single" w:sz="4" w:space="0" w:color="000000"/>
@@ -24204,7 +24225,7 @@
         </w:tc>
         <w:tc>
           <w:tcPr>
-            <w:tcW w:w="1198" w:type="dxa"/>
+            <w:tcW w:w="1425" w:type="dxa"/>
             <w:tcBorders>
               <w:bottom w:val="single" w:sz="4" w:space="0" w:color="000000"/>
               <w:end w:val="single" w:sz="4" w:space="0" w:color="000000"/>
@@ -24285,7 +24306,7 @@
         </w:trPr>
         <w:tc>
           <w:tcPr>
-            <w:tcW w:w="2274" w:type="dxa"/>
+            <w:tcW w:w="2459" w:type="dxa"/>
             <w:gridSpan w:val="2"/>
             <w:tcBorders>
               <w:top w:val="single" w:sz="4" w:space="0" w:color="000000"/>
@@ -24324,7 +24345,7 @@
         </w:tc>
         <w:tc>
           <w:tcPr>
-            <w:tcW w:w="2101" w:type="dxa"/>
+            <w:tcW w:w="2266" w:type="dxa"/>
             <w:gridSpan w:val="2"/>
             <w:tcBorders>
               <w:top w:val="single" w:sz="4" w:space="0" w:color="000000"/>
@@ -24356,8 +24377,35 @@
                 <w:sz w:val="22"/>
                 <w:szCs w:val="22"/>
               </w:rPr>
-              <w:t>${dia</w:t>
-            </w:r>
+              <w:t>${dia_ejecucion} días</w:t>
+            </w:r>
+          </w:p>
+        </w:tc>
+        <w:tc>
+          <w:tcPr>
+            <w:tcW w:w="2174" w:type="dxa"/>
+            <w:gridSpan w:val="2"/>
+            <w:tcBorders>
+              <w:top w:val="single" w:sz="4" w:space="0" w:color="000000"/>
+              <w:bottom w:val="single" w:sz="4" w:space="0" w:color="000000"/>
+              <w:end w:val="single" w:sz="4" w:space="0" w:color="000000"/>
+            </w:tcBorders>
+            <w:shd w:color="auto" w:fill="auto" w:val="clear"/>
+            <w:vAlign w:val="center"/>
+          </w:tcPr>
+          <w:p>
+            <w:pPr>
+              <w:pStyle w:val="Normal"/>
+              <w:jc w:val="center"/>
+              <w:rPr>
+                <w:rFonts w:ascii="Arial Narrow" w:hAnsi="Arial Narrow" w:cs="Arial"/>
+                <w:b/>
+                <w:bCs/>
+                <w:color w:val="000000"/>
+                <w:sz w:val="22"/>
+                <w:szCs w:val="22"/>
+              </w:rPr>
+            </w:pPr>
             <w:r>
               <w:rPr>
                 <w:rFonts w:cs="Arial" w:ascii="Arial Narrow" w:hAnsi="Arial Narrow"/>
@@ -24367,8 +24415,35 @@
                 <w:sz w:val="22"/>
                 <w:szCs w:val="22"/>
               </w:rPr>
-              <w:t>_</w:t>
-            </w:r>
+              <w:t>${dia_preliminar} días</w:t>
+            </w:r>
+          </w:p>
+        </w:tc>
+        <w:tc>
+          <w:tcPr>
+            <w:tcW w:w="2160" w:type="dxa"/>
+            <w:gridSpan w:val="2"/>
+            <w:tcBorders>
+              <w:top w:val="single" w:sz="4" w:space="0" w:color="000000"/>
+              <w:bottom w:val="single" w:sz="4" w:space="0" w:color="000000"/>
+              <w:end w:val="single" w:sz="4" w:space="0" w:color="000000"/>
+            </w:tcBorders>
+            <w:shd w:color="auto" w:fill="auto" w:val="clear"/>
+            <w:vAlign w:val="center"/>
+          </w:tcPr>
+          <w:p>
+            <w:pPr>
+              <w:pStyle w:val="Normal"/>
+              <w:jc w:val="center"/>
+              <w:rPr>
+                <w:rFonts w:ascii="Arial Narrow" w:hAnsi="Arial Narrow" w:cs="Arial"/>
+                <w:b/>
+                <w:bCs/>
+                <w:color w:val="000000"/>
+                <w:sz w:val="22"/>
+                <w:szCs w:val="22"/>
+              </w:rPr>
+            </w:pPr>
             <w:r>
               <w:rPr>
                 <w:rFonts w:cs="Arial" w:ascii="Arial Narrow" w:hAnsi="Arial Narrow"/>
@@ -24378,89 +24453,13 @@
                 <w:sz w:val="22"/>
                 <w:szCs w:val="22"/>
               </w:rPr>
-              <w:t>ejecucion} días</w:t>
-            </w:r>
-          </w:p>
-        </w:tc>
-        <w:tc>
-          <w:tcPr>
-            <w:tcW w:w="2325" w:type="dxa"/>
-            <w:gridSpan w:val="2"/>
-            <w:tcBorders>
-              <w:top w:val="single" w:sz="4" w:space="0" w:color="000000"/>
-              <w:bottom w:val="single" w:sz="4" w:space="0" w:color="000000"/>
-              <w:end w:val="single" w:sz="4" w:space="0" w:color="000000"/>
-            </w:tcBorders>
-            <w:shd w:color="auto" w:fill="auto" w:val="clear"/>
-            <w:vAlign w:val="center"/>
-          </w:tcPr>
-          <w:p>
-            <w:pPr>
-              <w:pStyle w:val="Normal"/>
-              <w:jc w:val="center"/>
-              <w:rPr>
-                <w:rFonts w:ascii="Arial Narrow" w:hAnsi="Arial Narrow" w:cs="Arial"/>
-                <w:b/>
-                <w:bCs/>
-                <w:color w:val="000000"/>
-                <w:sz w:val="22"/>
-                <w:szCs w:val="22"/>
-              </w:rPr>
-            </w:pPr>
-            <w:r>
-              <w:rPr>
-                <w:rFonts w:cs="Arial" w:ascii="Arial Narrow" w:hAnsi="Arial Narrow"/>
-                <w:b/>
-                <w:bCs/>
-                <w:color w:val="000000"/>
-                <w:sz w:val="22"/>
-                <w:szCs w:val="22"/>
-              </w:rPr>
-              <w:t>${dia_preliminar} días</w:t>
-            </w:r>
-          </w:p>
-        </w:tc>
-        <w:tc>
-          <w:tcPr>
-            <w:tcW w:w="1815" w:type="dxa"/>
-            <w:gridSpan w:val="2"/>
-            <w:tcBorders>
-              <w:top w:val="single" w:sz="4" w:space="0" w:color="000000"/>
-              <w:bottom w:val="single" w:sz="4" w:space="0" w:color="000000"/>
-              <w:end w:val="single" w:sz="4" w:space="0" w:color="000000"/>
-            </w:tcBorders>
-            <w:shd w:color="auto" w:fill="auto" w:val="clear"/>
-            <w:vAlign w:val="center"/>
-          </w:tcPr>
-          <w:p>
-            <w:pPr>
-              <w:pStyle w:val="Normal"/>
-              <w:jc w:val="center"/>
-              <w:rPr>
-                <w:rFonts w:ascii="Arial Narrow" w:hAnsi="Arial Narrow" w:cs="Arial"/>
-                <w:b/>
-                <w:bCs/>
-                <w:color w:val="000000"/>
-                <w:sz w:val="22"/>
-                <w:szCs w:val="22"/>
-              </w:rPr>
-            </w:pPr>
-            <w:r>
-              <w:rPr>
-                <w:rFonts w:cs="Arial" w:ascii="Arial Narrow" w:hAnsi="Arial Narrow"/>
-                <w:b/>
-                <w:bCs/>
-                <w:color w:val="000000"/>
-                <w:sz w:val="22"/>
-                <w:szCs w:val="22"/>
-              </w:rPr>
               <w:t>10 días</w:t>
             </w:r>
           </w:p>
         </w:tc>
         <w:tc>
           <w:tcPr>
-            <w:tcW w:w="2224" w:type="dxa"/>
+            <w:tcW w:w="2641" w:type="dxa"/>
             <w:gridSpan w:val="2"/>
             <w:tcBorders>
               <w:top w:val="single" w:sz="4" w:space="0" w:color="000000"/>
@@ -24986,8 +24985,8 @@
         <w:tblLook w:val="04a0"/>
       </w:tblPr>
       <w:tblGrid>
-        <w:gridCol w:w="3851"/>
-        <w:gridCol w:w="2966"/>
+        <w:gridCol w:w="3850"/>
+        <w:gridCol w:w="2967"/>
         <w:gridCol w:w="2817"/>
       </w:tblGrid>
       <w:tr>
@@ -24996,7 +24995,7 @@
         </w:trPr>
         <w:tc>
           <w:tcPr>
-            <w:tcW w:w="3851" w:type="dxa"/>
+            <w:tcW w:w="3850" w:type="dxa"/>
             <w:tcBorders>
               <w:top w:val="single" w:sz="4" w:space="0" w:color="000000"/>
               <w:start w:val="single" w:sz="4" w:space="0" w:color="000000"/>
@@ -25029,7 +25028,7 @@
         </w:tc>
         <w:tc>
           <w:tcPr>
-            <w:tcW w:w="2966" w:type="dxa"/>
+            <w:tcW w:w="2967" w:type="dxa"/>
             <w:tcBorders>
               <w:top w:val="single" w:sz="4" w:space="0" w:color="000000"/>
               <w:start w:val="single" w:sz="4" w:space="0" w:color="000000"/>
@@ -25100,7 +25099,7 @@
         </w:trPr>
         <w:tc>
           <w:tcPr>
-            <w:tcW w:w="3851" w:type="dxa"/>
+            <w:tcW w:w="3850" w:type="dxa"/>
             <w:tcBorders>
               <w:start w:val="single" w:sz="4" w:space="0" w:color="000000"/>
               <w:end w:val="single" w:sz="4" w:space="0" w:color="000000"/>
@@ -25129,7 +25128,7 @@
         </w:tc>
         <w:tc>
           <w:tcPr>
-            <w:tcW w:w="2966" w:type="dxa"/>
+            <w:tcW w:w="2967" w:type="dxa"/>
             <w:tcBorders>
               <w:start w:val="single" w:sz="4" w:space="0" w:color="000000"/>
               <w:end w:val="single" w:sz="4" w:space="0" w:color="000000"/>
@@ -25194,7 +25193,7 @@
         </w:trPr>
         <w:tc>
           <w:tcPr>
-            <w:tcW w:w="3851" w:type="dxa"/>
+            <w:tcW w:w="3850" w:type="dxa"/>
             <w:tcBorders>
               <w:start w:val="single" w:sz="4" w:space="0" w:color="000000"/>
               <w:end w:val="single" w:sz="4" w:space="0" w:color="000000"/>
@@ -25223,7 +25222,7 @@
         </w:tc>
         <w:tc>
           <w:tcPr>
-            <w:tcW w:w="2966" w:type="dxa"/>
+            <w:tcW w:w="2967" w:type="dxa"/>
             <w:tcBorders>
               <w:start w:val="single" w:sz="4" w:space="0" w:color="000000"/>
               <w:end w:val="single" w:sz="4" w:space="0" w:color="000000"/>
@@ -25288,7 +25287,7 @@
         </w:trPr>
         <w:tc>
           <w:tcPr>
-            <w:tcW w:w="3851" w:type="dxa"/>
+            <w:tcW w:w="3850" w:type="dxa"/>
             <w:tcBorders>
               <w:start w:val="single" w:sz="4" w:space="0" w:color="000000"/>
               <w:bottom w:val="single" w:sz="4" w:space="0" w:color="000000"/>
@@ -25338,7 +25337,7 @@
         </w:tc>
         <w:tc>
           <w:tcPr>
-            <w:tcW w:w="2966" w:type="dxa"/>
+            <w:tcW w:w="2967" w:type="dxa"/>
             <w:tcBorders>
               <w:start w:val="single" w:sz="4" w:space="0" w:color="000000"/>
               <w:bottom w:val="single" w:sz="4" w:space="0" w:color="000000"/>
@@ -25783,16 +25782,16 @@
           <wp:effectExtent l="0" t="0" r="0" b="0"/>
           <wp:wrapTight wrapText="bothSides">
             <wp:wrapPolygon edited="0">
-              <wp:start x="20235" y="1623"/>
-              <wp:lineTo x="-66" y="1623"/>
-              <wp:lineTo x="-66" y="19078"/>
-              <wp:lineTo x="4929" y="19896"/>
-              <wp:lineTo x="20092" y="19896"/>
-              <wp:lineTo x="21591" y="19896"/>
-              <wp:lineTo x="21591" y="5782"/>
-              <wp:lineTo x="21379" y="1623"/>
-              <wp:lineTo x="20950" y="1623"/>
-              <wp:lineTo x="20235" y="1623"/>
+              <wp:start x="20233" y="1609"/>
+              <wp:lineTo x="-64" y="1609"/>
+              <wp:lineTo x="-64" y="19065"/>
+              <wp:lineTo x="4927" y="19883"/>
+              <wp:lineTo x="20090" y="19883"/>
+              <wp:lineTo x="21588" y="19883"/>
+              <wp:lineTo x="21588" y="5769"/>
+              <wp:lineTo x="21377" y="1609"/>
+              <wp:lineTo x="20948" y="1609"/>
+              <wp:lineTo x="20233" y="1609"/>
             </wp:wrapPolygon>
           </wp:wrapTight>
           <wp:docPr id="13" name="Imagen 3" descr="Nuevo Cintillo Institucional (2)" title=""/>

</xml_diff>